<commit_message>
Fixed small formating issues
</commit_message>
<xml_diff>
--- a/docs/Sprint 4 - Final Documents/Use Case Documents/CalendarReport - Use Case Document.docx
+++ b/docs/Sprint 4 - Final Documents/Use Case Documents/CalendarReport - Use Case Document.docx
@@ -17,10 +17,7 @@
         <w:jc w:val="right"/>
       </w:pPr>
       <w:r>
-        <w:t xml:space="preserve">Use-Case Specification: </w:t>
-      </w:r>
-      <w:r>
-        <w:t>Report display in calendar</w:t>
+        <w:t>Use-Case Specification: Report display in calendar</w:t>
       </w:r>
     </w:p>
     <w:p>
@@ -100,12 +97,6 @@
         <w:gridCol w:w="2304"/>
       </w:tblGrid>
       <w:tr>
-        <w:tblPrEx>
-          <w:tblCellMar>
-            <w:top w:w="0" w:type="dxa"/>
-            <w:bottom w:w="0" w:type="dxa"/>
-          </w:tblCellMar>
-        </w:tblPrEx>
         <w:tc>
           <w:tcPr>
             <w:tcW w:w="2304" w:type="dxa"/>
@@ -188,12 +179,6 @@
         </w:tc>
       </w:tr>
       <w:tr>
-        <w:tblPrEx>
-          <w:tblCellMar>
-            <w:top w:w="0" w:type="dxa"/>
-            <w:bottom w:w="0" w:type="dxa"/>
-          </w:tblCellMar>
-        </w:tblPrEx>
         <w:tc>
           <w:tcPr>
             <w:tcW w:w="2304" w:type="dxa"/>
@@ -333,18 +318,15 @@
         <w:rPr>
           <w:noProof/>
         </w:rPr>
-      </w:r>
-      <w:r>
-        <w:rPr>
-          <w:noProof/>
-        </w:rPr>
         <w:fldChar w:fldCharType="separate"/>
       </w:r>
       <w:r>
         <w:rPr>
-          <w:noProof/>
-        </w:rPr>
-        <w:t>3</w:t>
+          <w:b/>
+          <w:bCs/>
+          <w:noProof/>
+        </w:rPr>
+        <w:t>Error! Bookmark not defined.</w:t>
       </w:r>
       <w:r>
         <w:rPr>
@@ -422,7 +404,7 @@
         <w:rPr>
           <w:noProof/>
         </w:rPr>
-        <w:t>3</w:t>
+        <w:t>4</w:t>
       </w:r>
       <w:r>
         <w:rPr>
@@ -500,7 +482,7 @@
         <w:rPr>
           <w:noProof/>
         </w:rPr>
-        <w:t>3</w:t>
+        <w:t>4</w:t>
       </w:r>
       <w:r>
         <w:rPr>
@@ -578,7 +560,7 @@
         <w:rPr>
           <w:noProof/>
         </w:rPr>
-        <w:t>3</w:t>
+        <w:t>4</w:t>
       </w:r>
       <w:r>
         <w:rPr>
@@ -656,7 +638,7 @@
         <w:rPr>
           <w:noProof/>
         </w:rPr>
-        <w:t>3</w:t>
+        <w:t>4</w:t>
       </w:r>
       <w:r>
         <w:rPr>
@@ -744,18 +726,15 @@
         <w:rPr>
           <w:noProof/>
         </w:rPr>
-      </w:r>
-      <w:r>
-        <w:rPr>
-          <w:noProof/>
-        </w:rPr>
         <w:fldChar w:fldCharType="separate"/>
       </w:r>
       <w:r>
         <w:rPr>
-          <w:noProof/>
-        </w:rPr>
-        <w:t>3</w:t>
+          <w:b/>
+          <w:bCs/>
+          <w:noProof/>
+        </w:rPr>
+        <w:t>Error! Bookmark not defined.</w:t>
       </w:r>
       <w:r>
         <w:rPr>
@@ -828,18 +807,15 @@
         <w:rPr>
           <w:noProof/>
         </w:rPr>
-      </w:r>
-      <w:r>
-        <w:rPr>
-          <w:noProof/>
-        </w:rPr>
         <w:fldChar w:fldCharType="separate"/>
       </w:r>
       <w:r>
         <w:rPr>
-          <w:noProof/>
-        </w:rPr>
-        <w:t>3</w:t>
+          <w:b/>
+          <w:bCs/>
+          <w:noProof/>
+        </w:rPr>
+        <w:t>Error! Bookmark not defined.</w:t>
       </w:r>
       <w:r>
         <w:rPr>
@@ -912,18 +888,15 @@
         <w:rPr>
           <w:noProof/>
         </w:rPr>
-      </w:r>
-      <w:r>
-        <w:rPr>
-          <w:noProof/>
-        </w:rPr>
         <w:fldChar w:fldCharType="separate"/>
       </w:r>
       <w:r>
         <w:rPr>
-          <w:noProof/>
-        </w:rPr>
-        <w:t>3</w:t>
+          <w:b/>
+          <w:bCs/>
+          <w:noProof/>
+        </w:rPr>
+        <w:t>Error! Bookmark not defined.</w:t>
       </w:r>
       <w:r>
         <w:rPr>
@@ -996,18 +969,15 @@
         <w:rPr>
           <w:noProof/>
         </w:rPr>
-      </w:r>
-      <w:r>
-        <w:rPr>
-          <w:noProof/>
-        </w:rPr>
         <w:fldChar w:fldCharType="separate"/>
       </w:r>
       <w:r>
         <w:rPr>
-          <w:noProof/>
-        </w:rPr>
-        <w:t>3</w:t>
+          <w:b/>
+          <w:bCs/>
+          <w:noProof/>
+        </w:rPr>
+        <w:t>Error! Bookmark not defined.</w:t>
       </w:r>
       <w:r>
         <w:rPr>
@@ -1103,14 +1073,27 @@
         </w:rPr>
         <w:fldChar w:fldCharType="end"/>
       </w:r>
+      <w:bookmarkStart w:id="0" w:name="_GoBack"/>
+      <w:bookmarkEnd w:id="0"/>
       <w:r>
         <w:br w:type="page"/>
       </w:r>
-      <w:fldSimple w:instr="title  \* Mergeformat ">
-        <w:r>
-          <w:t xml:space="preserve">Use-Case Specification: </w:t>
-        </w:r>
-      </w:fldSimple>
+      <w:r>
+        <w:lastRenderedPageBreak/>
+        <w:fldChar w:fldCharType="begin"/>
+      </w:r>
+      <w:r>
+        <w:instrText xml:space="preserve">title  \* Mergeformat </w:instrText>
+      </w:r>
+      <w:r>
+        <w:fldChar w:fldCharType="separate"/>
+      </w:r>
+      <w:r>
+        <w:t xml:space="preserve">Use-Case Specification: </w:t>
+      </w:r>
+      <w:r>
+        <w:fldChar w:fldCharType="end"/>
+      </w:r>
       <w:r>
         <w:t xml:space="preserve"> </w:t>
       </w:r>
@@ -1123,15 +1106,15 @@
         <w:pStyle w:val="Heading2"/>
         <w:spacing w:before="0"/>
       </w:pPr>
-      <w:bookmarkStart w:id="0" w:name="_Toc423410238"/>
-      <w:bookmarkStart w:id="1" w:name="_Toc425054504"/>
-      <w:bookmarkStart w:id="2" w:name="_Toc510207570"/>
+      <w:bookmarkStart w:id="1" w:name="_Toc423410238"/>
+      <w:bookmarkStart w:id="2" w:name="_Toc425054504"/>
+      <w:bookmarkStart w:id="3" w:name="_Toc510207570"/>
       <w:r>
         <w:t>Brief Description</w:t>
       </w:r>
-      <w:bookmarkEnd w:id="0"/>
       <w:bookmarkEnd w:id="1"/>
       <w:bookmarkEnd w:id="2"/>
+      <w:bookmarkEnd w:id="3"/>
     </w:p>
     <w:p>
       <w:pPr>
@@ -1149,15 +1132,15 @@
         <w:pStyle w:val="Heading1"/>
         <w:widowControl/>
       </w:pPr>
-      <w:bookmarkStart w:id="3" w:name="_Toc423410239"/>
-      <w:bookmarkStart w:id="4" w:name="_Toc425054505"/>
-      <w:bookmarkStart w:id="5" w:name="_Toc510207571"/>
+      <w:bookmarkStart w:id="4" w:name="_Toc423410239"/>
+      <w:bookmarkStart w:id="5" w:name="_Toc425054505"/>
+      <w:bookmarkStart w:id="6" w:name="_Toc510207571"/>
       <w:r>
         <w:t>Flow of Events</w:t>
       </w:r>
-      <w:bookmarkEnd w:id="3"/>
       <w:bookmarkEnd w:id="4"/>
       <w:bookmarkEnd w:id="5"/>
+      <w:bookmarkEnd w:id="6"/>
     </w:p>
     <w:p>
       <w:pPr>
@@ -1165,15 +1148,15 @@
         <w:widowControl/>
         <w:ind w:left="720"/>
       </w:pPr>
-      <w:bookmarkStart w:id="6" w:name="_Toc423410240"/>
-      <w:bookmarkStart w:id="7" w:name="_Toc425054506"/>
-      <w:bookmarkStart w:id="8" w:name="_Toc510207572"/>
+      <w:bookmarkStart w:id="7" w:name="_Toc423410240"/>
+      <w:bookmarkStart w:id="8" w:name="_Toc425054506"/>
+      <w:bookmarkStart w:id="9" w:name="_Toc510207572"/>
       <w:r>
         <w:t>Basic Flow</w:t>
       </w:r>
-      <w:bookmarkEnd w:id="6"/>
       <w:bookmarkEnd w:id="7"/>
       <w:bookmarkEnd w:id="8"/>
+      <w:bookmarkEnd w:id="9"/>
       <w:r>
         <w:t xml:space="preserve"> </w:t>
       </w:r>
@@ -1205,15 +1188,15 @@
         <w:pStyle w:val="Heading2"/>
         <w:widowControl/>
       </w:pPr>
-      <w:bookmarkStart w:id="9" w:name="_Toc423410241"/>
-      <w:bookmarkStart w:id="10" w:name="_Toc425054507"/>
-      <w:bookmarkStart w:id="11" w:name="_Toc510207573"/>
+      <w:bookmarkStart w:id="10" w:name="_Toc423410241"/>
+      <w:bookmarkStart w:id="11" w:name="_Toc425054507"/>
+      <w:bookmarkStart w:id="12" w:name="_Toc510207573"/>
       <w:r>
         <w:t>Alternative Flows</w:t>
       </w:r>
-      <w:bookmarkEnd w:id="9"/>
       <w:bookmarkEnd w:id="10"/>
       <w:bookmarkEnd w:id="11"/>
+      <w:bookmarkEnd w:id="12"/>
     </w:p>
     <w:p>
       <w:pPr>
@@ -1232,15 +1215,15 @@
         <w:widowControl/>
         <w:ind w:left="720" w:hanging="720"/>
       </w:pPr>
-      <w:bookmarkStart w:id="12" w:name="_Toc423410253"/>
-      <w:bookmarkStart w:id="13" w:name="_Toc425054512"/>
-      <w:bookmarkStart w:id="14" w:name="_Toc508098438"/>
+      <w:bookmarkStart w:id="13" w:name="_Toc423410253"/>
+      <w:bookmarkStart w:id="14" w:name="_Toc425054512"/>
+      <w:bookmarkStart w:id="15" w:name="_Toc508098438"/>
       <w:r>
         <w:t>Preconditions</w:t>
       </w:r>
-      <w:bookmarkEnd w:id="12"/>
       <w:bookmarkEnd w:id="13"/>
       <w:bookmarkEnd w:id="14"/>
+      <w:bookmarkEnd w:id="15"/>
     </w:p>
     <w:p>
       <w:pPr>
@@ -1257,8 +1240,6 @@
         <w:ind w:firstLine="720"/>
         <w:jc w:val="both"/>
       </w:pPr>
-      <w:bookmarkStart w:id="15" w:name="_GoBack"/>
-      <w:bookmarkEnd w:id="15"/>
       <w:r>
         <w:t>User cannot see that page without login the account.</w:t>
       </w:r>
@@ -1279,10 +1260,7 @@
         <w:jc w:val="both"/>
       </w:pPr>
       <w:r>
-        <w:t xml:space="preserve">If a user wants to </w:t>
-      </w:r>
-      <w:r>
-        <w:t xml:space="preserve">check their record or add record on the </w:t>
+        <w:t xml:space="preserve">If a user wants to check their record or add record on the </w:t>
       </w:r>
       <w:r>
         <w:t>account</w:t>
@@ -1347,13 +1325,7 @@
         <w:t>y</w:t>
       </w:r>
       <w:r>
-        <w:t xml:space="preserve"> </w:t>
-      </w:r>
-      <w:r>
-        <w:t>will be add</w:t>
-      </w:r>
-      <w:r>
-        <w:t>ed.</w:t>
+        <w:t xml:space="preserve"> will be added.</w:t>
       </w:r>
     </w:p>
     <w:p>
@@ -1429,12 +1401,6 @@
       <w:gridCol w:w="3162"/>
     </w:tblGrid>
     <w:tr>
-      <w:tblPrEx>
-        <w:tblCellMar>
-          <w:top w:w="0" w:type="dxa"/>
-          <w:bottom w:w="0" w:type="dxa"/>
-        </w:tblCellMar>
-      </w:tblPrEx>
       <w:tc>
         <w:tcPr>
           <w:tcW w:w="3162" w:type="dxa"/>
@@ -1489,11 +1455,9 @@
           <w:r>
             <w:fldChar w:fldCharType="end"/>
           </w:r>
-          <w:fldSimple w:instr=" DOCPROPERTY &quot;Company&quot;  \* MERGEFORMAT ">
-            <w:r>
-              <w:t>&lt;Company Name&gt;</w:t>
-            </w:r>
-          </w:fldSimple>
+          <w:r>
+            <w:t>Scrumptious Finance</w:t>
+          </w:r>
           <w:r>
             <w:t xml:space="preserve">, </w:t>
           </w:r>
@@ -1683,12 +1647,6 @@
       <w:gridCol w:w="3179"/>
     </w:tblGrid>
     <w:tr>
-      <w:tblPrEx>
-        <w:tblCellMar>
-          <w:top w:w="0" w:type="dxa"/>
-          <w:bottom w:w="0" w:type="dxa"/>
-        </w:tblCellMar>
-      </w:tblPrEx>
       <w:tc>
         <w:tcPr>
           <w:tcW w:w="6379" w:type="dxa"/>
@@ -1724,31 +1682,29 @@
       </w:tc>
     </w:tr>
     <w:tr>
-      <w:tblPrEx>
-        <w:tblCellMar>
-          <w:top w:w="0" w:type="dxa"/>
-          <w:bottom w:w="0" w:type="dxa"/>
-        </w:tblCellMar>
-      </w:tblPrEx>
       <w:tc>
         <w:tcPr>
           <w:tcW w:w="6379" w:type="dxa"/>
         </w:tcPr>
         <w:p>
-          <w:fldSimple w:instr="title  \* Mergeformat ">
-            <w:r>
-              <w:t xml:space="preserve">Use-Case Specification: </w:t>
-            </w:r>
-            <w:r>
-              <w:t xml:space="preserve">` </w:t>
-            </w:r>
-            <w:r>
-              <w:t>Report display in calendar</w:t>
-            </w:r>
-            <w:r>
-              <w:t xml:space="preserve"> </w:t>
-            </w:r>
-          </w:fldSimple>
+          <w:r>
+            <w:fldChar w:fldCharType="begin"/>
+          </w:r>
+          <w:r>
+            <w:instrText xml:space="preserve">title  \* Mergeformat </w:instrText>
+          </w:r>
+          <w:r>
+            <w:fldChar w:fldCharType="separate"/>
+          </w:r>
+          <w:r>
+            <w:t xml:space="preserve">Use-Case Specification: </w:t>
+          </w:r>
+          <w:r>
+            <w:fldChar w:fldCharType="end"/>
+          </w:r>
+          <w:r>
+            <w:t>Financial Calendar</w:t>
+          </w:r>
         </w:p>
       </w:tc>
       <w:tc>
@@ -2139,6 +2095,120 @@
     </w:lvl>
   </w:abstractNum>
   <w:abstractNum w:abstractNumId="15" w15:restartNumberingAfterBreak="0">
+    <w:nsid w:val="5A35727B"/>
+    <w:multiLevelType w:val="multilevel"/>
+    <w:tmpl w:val="77FEBA50"/>
+    <w:lvl w:ilvl="0">
+      <w:start w:val="1"/>
+      <w:numFmt w:val="decimal"/>
+      <w:pStyle w:val="Bullet"/>
+      <w:lvlText w:val="%1."/>
+      <w:lvlJc w:val="left"/>
+      <w:pPr>
+        <w:tabs>
+          <w:tab w:val="num" w:pos="720"/>
+        </w:tabs>
+        <w:ind w:left="720" w:hanging="720"/>
+      </w:pPr>
+    </w:lvl>
+    <w:lvl w:ilvl="1">
+      <w:start w:val="1"/>
+      <w:numFmt w:val="decimal"/>
+      <w:lvlText w:val="%2."/>
+      <w:lvlJc w:val="left"/>
+      <w:pPr>
+        <w:tabs>
+          <w:tab w:val="num" w:pos="1440"/>
+        </w:tabs>
+        <w:ind w:left="1440" w:hanging="720"/>
+      </w:pPr>
+    </w:lvl>
+    <w:lvl w:ilvl="2">
+      <w:start w:val="1"/>
+      <w:numFmt w:val="decimal"/>
+      <w:lvlText w:val="%3."/>
+      <w:lvlJc w:val="left"/>
+      <w:pPr>
+        <w:tabs>
+          <w:tab w:val="num" w:pos="2160"/>
+        </w:tabs>
+        <w:ind w:left="2160" w:hanging="720"/>
+      </w:pPr>
+    </w:lvl>
+    <w:lvl w:ilvl="3">
+      <w:start w:val="1"/>
+      <w:numFmt w:val="decimal"/>
+      <w:lvlText w:val="%4."/>
+      <w:lvlJc w:val="left"/>
+      <w:pPr>
+        <w:tabs>
+          <w:tab w:val="num" w:pos="2880"/>
+        </w:tabs>
+        <w:ind w:left="2880" w:hanging="720"/>
+      </w:pPr>
+    </w:lvl>
+    <w:lvl w:ilvl="4">
+      <w:start w:val="1"/>
+      <w:numFmt w:val="decimal"/>
+      <w:lvlText w:val="%5."/>
+      <w:lvlJc w:val="left"/>
+      <w:pPr>
+        <w:tabs>
+          <w:tab w:val="num" w:pos="3600"/>
+        </w:tabs>
+        <w:ind w:left="3600" w:hanging="720"/>
+      </w:pPr>
+    </w:lvl>
+    <w:lvl w:ilvl="5">
+      <w:start w:val="1"/>
+      <w:numFmt w:val="decimal"/>
+      <w:lvlText w:val="%6."/>
+      <w:lvlJc w:val="left"/>
+      <w:pPr>
+        <w:tabs>
+          <w:tab w:val="num" w:pos="4320"/>
+        </w:tabs>
+        <w:ind w:left="4320" w:hanging="720"/>
+      </w:pPr>
+    </w:lvl>
+    <w:lvl w:ilvl="6">
+      <w:start w:val="1"/>
+      <w:numFmt w:val="decimal"/>
+      <w:lvlText w:val="%7."/>
+      <w:lvlJc w:val="left"/>
+      <w:pPr>
+        <w:tabs>
+          <w:tab w:val="num" w:pos="5040"/>
+        </w:tabs>
+        <w:ind w:left="5040" w:hanging="720"/>
+      </w:pPr>
+    </w:lvl>
+    <w:lvl w:ilvl="7">
+      <w:start w:val="1"/>
+      <w:numFmt w:val="decimal"/>
+      <w:lvlText w:val="%8."/>
+      <w:lvlJc w:val="left"/>
+      <w:pPr>
+        <w:tabs>
+          <w:tab w:val="num" w:pos="5760"/>
+        </w:tabs>
+        <w:ind w:left="5760" w:hanging="720"/>
+      </w:pPr>
+    </w:lvl>
+    <w:lvl w:ilvl="8">
+      <w:start w:val="1"/>
+      <w:numFmt w:val="decimal"/>
+      <w:lvlText w:val="%9."/>
+      <w:lvlJc w:val="left"/>
+      <w:pPr>
+        <w:tabs>
+          <w:tab w:val="num" w:pos="6480"/>
+        </w:tabs>
+        <w:ind w:left="6480" w:hanging="720"/>
+      </w:pPr>
+    </w:lvl>
+  </w:abstractNum>
+  <w:abstractNum w:abstractNumId="16" w15:restartNumberingAfterBreak="0">
     <w:nsid w:val="6D2F7D46"/>
     <w:multiLevelType w:val="singleLevel"/>
     <w:tmpl w:val="04090001"/>
@@ -2158,7 +2228,7 @@
       </w:rPr>
     </w:lvl>
   </w:abstractNum>
-  <w:abstractNum w:abstractNumId="16" w15:restartNumberingAfterBreak="0">
+  <w:abstractNum w:abstractNumId="17" w15:restartNumberingAfterBreak="0">
     <w:nsid w:val="71F21F2A"/>
     <w:multiLevelType w:val="singleLevel"/>
     <w:tmpl w:val="04090001"/>
@@ -2178,7 +2248,7 @@
       </w:rPr>
     </w:lvl>
   </w:abstractNum>
-  <w:abstractNum w:abstractNumId="17" w15:restartNumberingAfterBreak="0">
+  <w:abstractNum w:abstractNumId="18" w15:restartNumberingAfterBreak="0">
     <w:nsid w:val="743601FB"/>
     <w:multiLevelType w:val="singleLevel"/>
     <w:tmpl w:val="04090001"/>
@@ -2198,7 +2268,7 @@
       </w:rPr>
     </w:lvl>
   </w:abstractNum>
-  <w:abstractNum w:abstractNumId="18" w15:restartNumberingAfterBreak="0">
+  <w:abstractNum w:abstractNumId="19" w15:restartNumberingAfterBreak="0">
     <w:nsid w:val="756150CA"/>
     <w:multiLevelType w:val="singleLevel"/>
     <w:tmpl w:val="04090001"/>
@@ -2218,7 +2288,7 @@
       </w:rPr>
     </w:lvl>
   </w:abstractNum>
-  <w:abstractNum w:abstractNumId="19" w15:restartNumberingAfterBreak="0">
+  <w:abstractNum w:abstractNumId="20" w15:restartNumberingAfterBreak="0">
     <w:nsid w:val="7BE434D7"/>
     <w:multiLevelType w:val="singleLevel"/>
     <w:tmpl w:val="04090001"/>
@@ -2263,7 +2333,7 @@
     <w:abstractNumId w:val="9"/>
   </w:num>
   <w:num w:numId="4">
-    <w:abstractNumId w:val="19"/>
+    <w:abstractNumId w:val="20"/>
   </w:num>
   <w:num w:numId="5">
     <w:abstractNumId w:val="14"/>
@@ -2292,7 +2362,7 @@
     <w:abstractNumId w:val="2"/>
   </w:num>
   <w:num w:numId="9">
-    <w:abstractNumId w:val="18"/>
+    <w:abstractNumId w:val="19"/>
   </w:num>
   <w:num w:numId="10">
     <w:abstractNumId w:val="3"/>
@@ -2304,7 +2374,7 @@
     <w:abstractNumId w:val="8"/>
   </w:num>
   <w:num w:numId="13">
-    <w:abstractNumId w:val="17"/>
+    <w:abstractNumId w:val="18"/>
   </w:num>
   <w:num w:numId="14">
     <w:abstractNumId w:val="7"/>
@@ -2313,7 +2383,7 @@
     <w:abstractNumId w:val="4"/>
   </w:num>
   <w:num w:numId="16">
-    <w:abstractNumId w:val="16"/>
+    <w:abstractNumId w:val="17"/>
   </w:num>
   <w:num w:numId="17">
     <w:abstractNumId w:val="12"/>
@@ -2328,6 +2398,9 @@
     <w:abstractNumId w:val="6"/>
   </w:num>
   <w:num w:numId="21">
+    <w:abstractNumId w:val="16"/>
+  </w:num>
+  <w:num w:numId="22">
     <w:abstractNumId w:val="15"/>
   </w:num>
 </w:numbering>
@@ -2887,7 +2960,9 @@
   </w:style>
   <w:style w:type="character" w:default="1" w:styleId="DefaultParagraphFont">
     <w:name w:val="Default Paragraph Font"/>
+    <w:uiPriority w:val="1"/>
     <w:semiHidden/>
+    <w:unhideWhenUsed/>
   </w:style>
   <w:style w:type="table" w:default="1" w:styleId="TableNormal">
     <w:name w:val="Normal Table"/>
@@ -3232,13 +3307,13 @@
     <w:pPr>
       <w:widowControl/>
       <w:numPr>
-        <w:numId w:val="81"/>
+        <w:numId w:val="22"/>
       </w:numPr>
       <w:tabs>
         <w:tab w:val="left" w:pos="720"/>
       </w:tabs>
       <w:spacing w:before="120" w:line="240" w:lineRule="auto"/>
-      <w:ind w:left="720" w:right="360"/>
+      <w:ind w:right="360"/>
       <w:jc w:val="both"/>
     </w:pPr>
     <w:rPr>
@@ -3287,6 +3362,37 @@
     <w:rPr>
       <w:rFonts w:ascii="Arial" w:hAnsi="Arial"/>
       <w:i/>
+      <w:lang w:val="en-US" w:eastAsia="en-US"/>
+    </w:rPr>
+  </w:style>
+  <w:style w:type="paragraph" w:styleId="BalloonText">
+    <w:name w:val="Balloon Text"/>
+    <w:basedOn w:val="Normal"/>
+    <w:link w:val="BalloonTextChar"/>
+    <w:uiPriority w:val="99"/>
+    <w:semiHidden/>
+    <w:unhideWhenUsed/>
+    <w:rsid w:val="002B2D38"/>
+    <w:pPr>
+      <w:spacing w:line="240" w:lineRule="auto"/>
+    </w:pPr>
+    <w:rPr>
+      <w:rFonts w:ascii="Segoe UI" w:hAnsi="Segoe UI" w:cs="Segoe UI"/>
+      <w:sz w:val="18"/>
+      <w:szCs w:val="18"/>
+    </w:rPr>
+  </w:style>
+  <w:style w:type="character" w:customStyle="1" w:styleId="BalloonTextChar">
+    <w:name w:val="Balloon Text Char"/>
+    <w:basedOn w:val="DefaultParagraphFont"/>
+    <w:link w:val="BalloonText"/>
+    <w:uiPriority w:val="99"/>
+    <w:semiHidden/>
+    <w:rsid w:val="002B2D38"/>
+    <w:rPr>
+      <w:rFonts w:ascii="Segoe UI" w:hAnsi="Segoe UI" w:cs="Segoe UI"/>
+      <w:sz w:val="18"/>
+      <w:szCs w:val="18"/>
       <w:lang w:val="en-US" w:eastAsia="en-US"/>
     </w:rPr>
   </w:style>

</xml_diff>